<commit_message>
Propuestas de negocio Isanagui ciudades autonomas
</commit_message>
<xml_diff>
--- a/Equip_10/Results/Sprint_4/Propuestas de negocio.docx
+++ b/Equip_10/Results/Sprint_4/Propuestas de negocio.docx
@@ -1,8 +1,12 @@
 
 <file path=word/document.xml><?xml version="1.0" encoding="utf-8"?>
-<w:document xmlns:wpc="http://schemas.microsoft.com/office/word/2010/wordprocessingCanvas" xmlns:cx="http://schemas.microsoft.com/office/drawing/2014/chartex" xmlns:cx1="http://schemas.microsoft.com/office/drawing/2015/9/8/chartex" xmlns:cx2="http://schemas.microsoft.com/office/drawing/2015/10/21/chartex" xmlns:cx3="http://schemas.microsoft.com/office/drawing/2016/5/9/chartex" xmlns:cx4="http://schemas.microsoft.com/office/drawing/2016/5/10/chartex" xmlns:cx5="http://schemas.microsoft.com/office/drawing/2016/5/11/chartex" xmlns:cx6="http://schemas.microsoft.com/office/drawing/2016/5/12/chartex" xmlns:cx7="http://schemas.microsoft.com/office/drawing/2016/5/13/chartex" xmlns:cx8="http://schemas.microsoft.com/office/drawing/2016/5/14/chartex" xmlns:mc="http://schemas.openxmlformats.org/markup-compatibility/2006" xmlns:aink="http://schemas.microsoft.com/office/drawing/2016/ink" xmlns:am3d="http://schemas.microsoft.com/office/drawing/2017/model3d" xmlns:o="urn:schemas-microsoft-com:office:office" xmlns:oel="http://schemas.microsoft.com/office/2019/extlst" xmlns:r="http://schemas.openxmlformats.org/officeDocument/2006/relationships" xmlns:m="http://schemas.openxmlformats.org/officeDocument/2006/math" xmlns:v="urn:schemas-microsoft-com:vml" xmlns:wp14="http://schemas.microsoft.com/office/word/2010/wordprocessingDrawing" xmlns:wp="http://schemas.openxmlformats.org/drawingml/2006/wordprocessingDrawing" xmlns:w10="urn:schemas-microsoft-com:office:word" xmlns:w="http://schemas.openxmlformats.org/wordprocessingml/2006/main" xmlns:w14="http://schemas.microsoft.com/office/word/2010/wordml" xmlns:w15="http://schemas.microsoft.com/office/word/2012/wordml" xmlns:w16cex="http://schemas.microsoft.com/office/word/2018/wordml/cex" xmlns:w16cid="http://schemas.microsoft.com/office/word/2016/wordml/cid" xmlns:w16="http://schemas.microsoft.com/office/word/2018/wordml" xmlns:w16sdtdh="http://schemas.microsoft.com/office/word/2020/wordml/sdtdatahash" xmlns:w16se="http://schemas.microsoft.com/office/word/2015/wordml/symex" xmlns:wpg="http://schemas.microsoft.com/office/word/2010/wordprocessingGroup" xmlns:wpi="http://schemas.microsoft.com/office/word/2010/wordprocessingInk" xmlns:wne="http://schemas.microsoft.com/office/word/2006/wordml" xmlns:wps="http://schemas.microsoft.com/office/word/2010/wordprocessingShape" mc:Ignorable="w14 w15 w16se w16cid w16 w16cex w16sdtdh wp14">
+<w:document xmlns:wpc="http://schemas.microsoft.com/office/word/2010/wordprocessingCanvas" xmlns:cx="http://schemas.microsoft.com/office/drawing/2014/chartex" xmlns:cx1="http://schemas.microsoft.com/office/drawing/2015/9/8/chartex" xmlns:cx2="http://schemas.microsoft.com/office/drawing/2015/10/21/chartex" xmlns:cx3="http://schemas.microsoft.com/office/drawing/2016/5/9/chartex" xmlns:cx4="http://schemas.microsoft.com/office/drawing/2016/5/10/chartex" xmlns:cx5="http://schemas.microsoft.com/office/drawing/2016/5/11/chartex" xmlns:cx6="http://schemas.microsoft.com/office/drawing/2016/5/12/chartex" xmlns:cx7="http://schemas.microsoft.com/office/drawing/2016/5/13/chartex" xmlns:cx8="http://schemas.microsoft.com/office/drawing/2016/5/14/chartex" xmlns:mc="http://schemas.openxmlformats.org/markup-compatibility/2006" xmlns:aink="http://schemas.microsoft.com/office/drawing/2016/ink" xmlns:am3d="http://schemas.microsoft.com/office/drawing/2017/model3d" xmlns:o="urn:schemas-microsoft-com:office:office" xmlns:r="http://schemas.openxmlformats.org/officeDocument/2006/relationships" xmlns:m="http://schemas.openxmlformats.org/officeDocument/2006/math" xmlns:v="urn:schemas-microsoft-com:vml" xmlns:wp14="http://schemas.microsoft.com/office/word/2010/wordprocessingDrawing" xmlns:wp="http://schemas.openxmlformats.org/drawingml/2006/wordprocessingDrawing" xmlns:w10="urn:schemas-microsoft-com:office:word" xmlns:w="http://schemas.openxmlformats.org/wordprocessingml/2006/main" xmlns:w14="http://schemas.microsoft.com/office/word/2010/wordml" xmlns:w15="http://schemas.microsoft.com/office/word/2012/wordml" xmlns:w16cex="http://schemas.microsoft.com/office/word/2018/wordml/cex" xmlns:w16cid="http://schemas.microsoft.com/office/word/2016/wordml/cid" xmlns:w16="http://schemas.microsoft.com/office/word/2018/wordml" xmlns:w16sdtdh="http://schemas.microsoft.com/office/word/2020/wordml/sdtdatahash" xmlns:w16se="http://schemas.microsoft.com/office/word/2015/wordml/symex" xmlns:wpg="http://schemas.microsoft.com/office/word/2010/wordprocessingGroup" xmlns:wpi="http://schemas.microsoft.com/office/word/2010/wordprocessingInk" xmlns:wne="http://schemas.microsoft.com/office/word/2006/wordml" xmlns:wps="http://schemas.microsoft.com/office/word/2010/wordprocessingShape" mc:Ignorable="w14 w15 w16se w16cid w16 w16cex w16sdtdh wp14">
   <w:body>
     <w:p>
+      <w:pPr>
+        <w:spacing w:line="360" w:lineRule="auto"/>
+        <w:jc w:val="both"/>
+      </w:pPr>
       <w:r>
         <w:t>Isanagui:</w:t>
       </w:r>
@@ -14,16 +18,11 @@
           <w:ilvl w:val="0"/>
           <w:numId w:val="1"/>
         </w:numPr>
-      </w:pPr>
-    </w:p>
-    <w:p>
-      <w:proofErr w:type="spellStart"/>
-      <w:r>
-        <w:t>Fatima</w:t>
-      </w:r>
-      <w:proofErr w:type="spellEnd"/>
-      <w:r>
-        <w:t>:</w:t>
+        <w:spacing w:line="360" w:lineRule="auto"/>
+        <w:jc w:val="both"/>
+      </w:pPr>
+      <w:r>
+        <w:t>Según el tipo de turismo entre pernoctaciones y viajeros en el Top 8 de las ciudades autónomas de España más visitadas hay varios destinos de las Islas Canarias, por lo que convendría abrir una línea de hospedajes en dichas islas.</w:t>
       </w:r>
     </w:p>
     <w:p>
@@ -33,6 +32,89 @@
           <w:ilvl w:val="0"/>
           <w:numId w:val="1"/>
         </w:numPr>
+        <w:spacing w:line="360" w:lineRule="auto"/>
+        <w:jc w:val="both"/>
+      </w:pPr>
+      <w:r>
+        <w:t xml:space="preserve">Madrid </w:t>
+      </w:r>
+      <w:r>
+        <w:t xml:space="preserve">en el primer puesto </w:t>
+      </w:r>
+      <w:r>
+        <w:t>y Barcelona</w:t>
+      </w:r>
+      <w:r>
+        <w:t xml:space="preserve"> en el segundo puesto</w:t>
+      </w:r>
+      <w:r>
+        <w:t xml:space="preserve"> son los destinos con mayor número de viajeros y pernoctaciones del país</w:t>
+      </w:r>
+      <w:r>
+        <w:t>. Pero en nuestro repertorio de alojamientos tenemos una gran diferencia de alojamientos entre Barcelona y Madrid a favor de Barcelona, recomendamos disminuir esa diferencia y hacer que tengan un peso similar dentro de nuestro repertorio de alojamientos.</w:t>
+      </w:r>
+    </w:p>
+    <w:p>
+      <w:pPr>
+        <w:pStyle w:val="Prrafodelista"/>
+        <w:numPr>
+          <w:ilvl w:val="0"/>
+          <w:numId w:val="1"/>
+        </w:numPr>
+        <w:spacing w:line="360" w:lineRule="auto"/>
+        <w:jc w:val="both"/>
+      </w:pPr>
+      <w:r>
+        <w:t xml:space="preserve">Benidorm es otro de los principales alojamientos turísticos de España, </w:t>
+      </w:r>
+      <w:r>
+        <w:t xml:space="preserve">con el puesto </w:t>
+      </w:r>
+      <w:r>
+        <w:t xml:space="preserve">número 4 </w:t>
+      </w:r>
+      <w:r>
+        <w:t>del ranking y no tenemos presencia en esa ciudad.</w:t>
+      </w:r>
+    </w:p>
+    <w:p>
+      <w:pPr>
+        <w:pStyle w:val="Prrafodelista"/>
+        <w:numPr>
+          <w:ilvl w:val="0"/>
+          <w:numId w:val="1"/>
+        </w:numPr>
+        <w:spacing w:line="360" w:lineRule="auto"/>
+        <w:jc w:val="both"/>
+      </w:pPr>
+      <w:r>
+        <w:t xml:space="preserve">La tendencia en el top 8 de los lugares con mayor número de viajeros y pernoctaciones desde el 2005 hasta el 2023 </w:t>
+      </w:r>
+      <w:r>
+        <w:t>es de un crecimiento del volumen pero Madrid y Barcelona tienen un número bastante mayor de visitantes que el resto de las ciudades autónomas del país.</w:t>
+      </w:r>
+    </w:p>
+    <w:p>
+      <w:pPr>
+        <w:spacing w:line="360" w:lineRule="auto"/>
+        <w:jc w:val="both"/>
+      </w:pPr>
+      <w:r>
+        <w:t>Fátima</w:t>
+      </w:r>
+      <w:r>
+        <w:t>:</w:t>
+      </w:r>
+    </w:p>
+    <w:p>
+      <w:pPr>
+        <w:pStyle w:val="Prrafodelista"/>
+        <w:numPr>
+          <w:ilvl w:val="0"/>
+          <w:numId w:val="1"/>
+        </w:numPr>
+        <w:spacing w:line="360" w:lineRule="auto"/>
+        <w:jc w:val="both"/>
       </w:pPr>
       <w:r>
         <w:rPr>
@@ -52,6 +134,8 @@
           <w:ilvl w:val="0"/>
           <w:numId w:val="1"/>
         </w:numPr>
+        <w:spacing w:line="360" w:lineRule="auto"/>
+        <w:jc w:val="both"/>
       </w:pPr>
       <w:r>
         <w:rPr>
@@ -71,6 +155,8 @@
           <w:ilvl w:val="0"/>
           <w:numId w:val="1"/>
         </w:numPr>
+        <w:spacing w:line="360" w:lineRule="auto"/>
+        <w:jc w:val="both"/>
       </w:pPr>
       <w:r>
         <w:rPr>
@@ -83,8 +169,17 @@
         <w:t>, dirigiendo campañas específicas para fortalecer la llegada de turistas internacionales en destinos con alta demanda, y simultáneamente impulsar el turismo nacional en regiones con menor afluencia extranjera.</w:t>
       </w:r>
     </w:p>
-    <w:p/>
-    <w:p>
+    <w:p>
+      <w:pPr>
+        <w:spacing w:line="360" w:lineRule="auto"/>
+        <w:jc w:val="both"/>
+      </w:pPr>
+    </w:p>
+    <w:p>
+      <w:pPr>
+        <w:spacing w:line="360" w:lineRule="auto"/>
+        <w:jc w:val="both"/>
+      </w:pPr>
       <w:r>
         <w:t>Aleix:</w:t>
       </w:r>
@@ -96,6 +191,8 @@
           <w:ilvl w:val="0"/>
           <w:numId w:val="1"/>
         </w:numPr>
+        <w:spacing w:line="360" w:lineRule="auto"/>
+        <w:jc w:val="both"/>
       </w:pPr>
       <w:r>
         <w:t>Proponer descuentos en los meses fuera de temporada (noviembre-abril) para incentivar la llegada de nuevos viajeros en las regiones con más estacionalidad</w:t>
@@ -108,6 +205,8 @@
           <w:ilvl w:val="0"/>
           <w:numId w:val="1"/>
         </w:numPr>
+        <w:spacing w:line="360" w:lineRule="auto"/>
+        <w:jc w:val="both"/>
       </w:pPr>
       <w:r>
         <w:t>Expandirnos a regiones como Canarias o Granada que tienen viajeros constantes todo el año</w:t>
@@ -120,20 +219,18 @@
           <w:ilvl w:val="0"/>
           <w:numId w:val="1"/>
         </w:numPr>
-      </w:pPr>
-      <w:r>
-        <w:t xml:space="preserve">Ampliar el mercado a otras regiones con más viajeros (Alacant, Tarragona, Cádiz, </w:t>
-      </w:r>
-      <w:proofErr w:type="spellStart"/>
-      <w:r>
-        <w:t>etc</w:t>
-      </w:r>
-      <w:proofErr w:type="spellEnd"/>
-      <w:r>
-        <w:t xml:space="preserve">) </w:t>
-      </w:r>
-    </w:p>
-    <w:p>
+        <w:spacing w:line="360" w:lineRule="auto"/>
+        <w:jc w:val="both"/>
+      </w:pPr>
+      <w:r>
+        <w:t xml:space="preserve">Ampliar el mercado a otras regiones con más viajeros (Alacant, Tarragona, Cádiz, etc) </w:t>
+      </w:r>
+    </w:p>
+    <w:p>
+      <w:pPr>
+        <w:spacing w:line="360" w:lineRule="auto"/>
+        <w:jc w:val="both"/>
+      </w:pPr>
       <w:r>
         <w:t>Eloi:</w:t>
       </w:r>
@@ -145,18 +242,19 @@
           <w:ilvl w:val="0"/>
           <w:numId w:val="1"/>
         </w:numPr>
-      </w:pPr>
-      <w:r>
+        <w:spacing w:line="360" w:lineRule="auto"/>
+        <w:jc w:val="both"/>
+      </w:pPr>
+      <w:r>
+        <w:lastRenderedPageBreak/>
         <w:t>Plantearía un crecimiento o expansión por los países escandinavos, po</w:t>
       </w:r>
       <w:r>
         <w:t xml:space="preserve">r su poder adquisitivo Y </w:t>
       </w:r>
-      <w:proofErr w:type="spellStart"/>
-      <w:r>
-        <w:t>por que</w:t>
-      </w:r>
-      <w:proofErr w:type="spellEnd"/>
+      <w:r>
+        <w:t>por qué</w:t>
+      </w:r>
       <w:r>
         <w:t xml:space="preserve"> están buscando el sol. Gran diferenciador de España.</w:t>
       </w:r>
@@ -168,6 +266,8 @@
           <w:ilvl w:val="0"/>
           <w:numId w:val="1"/>
         </w:numPr>
+        <w:spacing w:line="360" w:lineRule="auto"/>
+        <w:jc w:val="both"/>
       </w:pPr>
       <w:r>
         <w:t xml:space="preserve">Con nuestros vecinos Francia destaca entre los países que mas visitan, </w:t>
@@ -180,6 +280,8 @@
           <w:ilvl w:val="0"/>
           <w:numId w:val="1"/>
         </w:numPr>
+        <w:spacing w:line="360" w:lineRule="auto"/>
+        <w:jc w:val="both"/>
       </w:pPr>
       <w:r>
         <w:t xml:space="preserve">Pero Portugal se esconde entre el resto, </w:t>
@@ -210,6 +312,10 @@
       </w:r>
     </w:p>
     <w:p>
+      <w:pPr>
+        <w:spacing w:line="360" w:lineRule="auto"/>
+        <w:jc w:val="both"/>
+      </w:pPr>
       <w:r>
         <w:t>Giuseppe:</w:t>
       </w:r>
@@ -221,17 +327,30 @@
           <w:ilvl w:val="0"/>
           <w:numId w:val="3"/>
         </w:numPr>
-      </w:pPr>
-    </w:p>
-    <w:p/>
-    <w:p>
+        <w:spacing w:line="360" w:lineRule="auto"/>
+        <w:jc w:val="both"/>
+      </w:pPr>
+    </w:p>
+    <w:p>
+      <w:pPr>
+        <w:spacing w:line="360" w:lineRule="auto"/>
+        <w:jc w:val="both"/>
+      </w:pPr>
+    </w:p>
+    <w:p>
+      <w:pPr>
+        <w:spacing w:line="360" w:lineRule="auto"/>
+        <w:jc w:val="both"/>
+      </w:pPr>
       <w:r>
         <w:t>Propuestas generales:</w:t>
       </w:r>
     </w:p>
     <w:p>
       <w:pPr>
+        <w:spacing w:line="360" w:lineRule="auto"/>
         <w:ind w:firstLine="708"/>
+        <w:jc w:val="both"/>
       </w:pPr>
       <w:r>
         <w:t xml:space="preserve">Para promocionar el </w:t>
@@ -280,8 +399,17 @@
         <w:t xml:space="preserve"> en otoño invierno y primavera.</w:t>
       </w:r>
     </w:p>
-    <w:p/>
-    <w:p>
+    <w:p>
+      <w:pPr>
+        <w:spacing w:line="360" w:lineRule="auto"/>
+        <w:jc w:val="both"/>
+      </w:pPr>
+    </w:p>
+    <w:p>
+      <w:pPr>
+        <w:spacing w:line="360" w:lineRule="auto"/>
+        <w:jc w:val="both"/>
+      </w:pPr>
       <w:r>
         <w:t xml:space="preserve">Promocionar el </w:t>
       </w:r>
@@ -297,6 +425,10 @@
       </w:r>
     </w:p>
     <w:p>
+      <w:pPr>
+        <w:spacing w:line="360" w:lineRule="auto"/>
+        <w:jc w:val="both"/>
+      </w:pPr>
       <w:r>
         <w:tab/>
         <w:t xml:space="preserve">Este puede darse en </w:t>
@@ -313,6 +445,10 @@
       </w:r>
     </w:p>
     <w:p>
+      <w:pPr>
+        <w:spacing w:line="360" w:lineRule="auto"/>
+        <w:jc w:val="both"/>
+      </w:pPr>
       <w:r>
         <w:tab/>
         <w:t xml:space="preserve">A la vez puede ser un </w:t>
@@ -338,8 +474,18 @@
         <w:t>.</w:t>
       </w:r>
     </w:p>
-    <w:p/>
-    <w:p/>
+    <w:p>
+      <w:pPr>
+        <w:spacing w:line="360" w:lineRule="auto"/>
+        <w:jc w:val="both"/>
+      </w:pPr>
+    </w:p>
+    <w:p>
+      <w:pPr>
+        <w:spacing w:line="360" w:lineRule="auto"/>
+        <w:jc w:val="both"/>
+      </w:pPr>
+    </w:p>
     <w:sectPr>
       <w:pgSz w:w="11906" w:h="16838"/>
       <w:pgMar w:top="1440" w:right="1440" w:bottom="1440" w:left="1440" w:header="708" w:footer="708" w:gutter="0"/>
@@ -351,7 +497,7 @@
 </file>
 
 <file path=word/numbering.xml><?xml version="1.0" encoding="utf-8"?>
-<w:numbering xmlns:wpc="http://schemas.microsoft.com/office/word/2010/wordprocessingCanvas" xmlns:cx="http://schemas.microsoft.com/office/drawing/2014/chartex" xmlns:cx1="http://schemas.microsoft.com/office/drawing/2015/9/8/chartex" xmlns:cx2="http://schemas.microsoft.com/office/drawing/2015/10/21/chartex" xmlns:cx3="http://schemas.microsoft.com/office/drawing/2016/5/9/chartex" xmlns:cx4="http://schemas.microsoft.com/office/drawing/2016/5/10/chartex" xmlns:cx5="http://schemas.microsoft.com/office/drawing/2016/5/11/chartex" xmlns:cx6="http://schemas.microsoft.com/office/drawing/2016/5/12/chartex" xmlns:cx7="http://schemas.microsoft.com/office/drawing/2016/5/13/chartex" xmlns:cx8="http://schemas.microsoft.com/office/drawing/2016/5/14/chartex" xmlns:mc="http://schemas.openxmlformats.org/markup-compatibility/2006" xmlns:aink="http://schemas.microsoft.com/office/drawing/2016/ink" xmlns:am3d="http://schemas.microsoft.com/office/drawing/2017/model3d" xmlns:o="urn:schemas-microsoft-com:office:office" xmlns:oel="http://schemas.microsoft.com/office/2019/extlst" xmlns:r="http://schemas.openxmlformats.org/officeDocument/2006/relationships" xmlns:m="http://schemas.openxmlformats.org/officeDocument/2006/math" xmlns:v="urn:schemas-microsoft-com:vml" xmlns:wp14="http://schemas.microsoft.com/office/word/2010/wordprocessingDrawing" xmlns:wp="http://schemas.openxmlformats.org/drawingml/2006/wordprocessingDrawing" xmlns:w10="urn:schemas-microsoft-com:office:word" xmlns:w="http://schemas.openxmlformats.org/wordprocessingml/2006/main" xmlns:w14="http://schemas.microsoft.com/office/word/2010/wordml" xmlns:w15="http://schemas.microsoft.com/office/word/2012/wordml" xmlns:w16cex="http://schemas.microsoft.com/office/word/2018/wordml/cex" xmlns:w16cid="http://schemas.microsoft.com/office/word/2016/wordml/cid" xmlns:w16="http://schemas.microsoft.com/office/word/2018/wordml" xmlns:w16sdtdh="http://schemas.microsoft.com/office/word/2020/wordml/sdtdatahash" xmlns:w16se="http://schemas.microsoft.com/office/word/2015/wordml/symex" xmlns:wpg="http://schemas.microsoft.com/office/word/2010/wordprocessingGroup" xmlns:wpi="http://schemas.microsoft.com/office/word/2010/wordprocessingInk" xmlns:wne="http://schemas.microsoft.com/office/word/2006/wordml" xmlns:wps="http://schemas.microsoft.com/office/word/2010/wordprocessingShape" mc:Ignorable="w14 w15 w16se w16cid w16 w16cex w16sdtdh wp14">
+<w:numbering xmlns:wpc="http://schemas.microsoft.com/office/word/2010/wordprocessingCanvas" xmlns:cx="http://schemas.microsoft.com/office/drawing/2014/chartex" xmlns:cx1="http://schemas.microsoft.com/office/drawing/2015/9/8/chartex" xmlns:cx2="http://schemas.microsoft.com/office/drawing/2015/10/21/chartex" xmlns:cx3="http://schemas.microsoft.com/office/drawing/2016/5/9/chartex" xmlns:cx4="http://schemas.microsoft.com/office/drawing/2016/5/10/chartex" xmlns:cx5="http://schemas.microsoft.com/office/drawing/2016/5/11/chartex" xmlns:cx6="http://schemas.microsoft.com/office/drawing/2016/5/12/chartex" xmlns:cx7="http://schemas.microsoft.com/office/drawing/2016/5/13/chartex" xmlns:cx8="http://schemas.microsoft.com/office/drawing/2016/5/14/chartex" xmlns:mc="http://schemas.openxmlformats.org/markup-compatibility/2006" xmlns:aink="http://schemas.microsoft.com/office/drawing/2016/ink" xmlns:am3d="http://schemas.microsoft.com/office/drawing/2017/model3d" xmlns:o="urn:schemas-microsoft-com:office:office" xmlns:r="http://schemas.openxmlformats.org/officeDocument/2006/relationships" xmlns:m="http://schemas.openxmlformats.org/officeDocument/2006/math" xmlns:v="urn:schemas-microsoft-com:vml" xmlns:wp14="http://schemas.microsoft.com/office/word/2010/wordprocessingDrawing" xmlns:wp="http://schemas.openxmlformats.org/drawingml/2006/wordprocessingDrawing" xmlns:w10="urn:schemas-microsoft-com:office:word" xmlns:w="http://schemas.openxmlformats.org/wordprocessingml/2006/main" xmlns:w14="http://schemas.microsoft.com/office/word/2010/wordml" xmlns:w15="http://schemas.microsoft.com/office/word/2012/wordml" xmlns:w16cex="http://schemas.microsoft.com/office/word/2018/wordml/cex" xmlns:w16cid="http://schemas.microsoft.com/office/word/2016/wordml/cid" xmlns:w16="http://schemas.microsoft.com/office/word/2018/wordml" xmlns:w16sdtdh="http://schemas.microsoft.com/office/word/2020/wordml/sdtdatahash" xmlns:w16se="http://schemas.microsoft.com/office/word/2015/wordml/symex" xmlns:wpg="http://schemas.microsoft.com/office/word/2010/wordprocessingGroup" xmlns:wpi="http://schemas.microsoft.com/office/word/2010/wordprocessingInk" xmlns:wne="http://schemas.microsoft.com/office/word/2006/wordml" xmlns:wps="http://schemas.microsoft.com/office/word/2010/wordprocessingShape" mc:Ignorable="w14 w15 w16se w16cid w16 w16cex w16sdtdh wp14">
   <w:abstractNum w:abstractNumId="0" w15:restartNumberingAfterBreak="0">
     <w:nsid w:val="60555718"/>
     <w:multiLevelType w:val="hybridMultilevel"/>
@@ -727,13 +873,13 @@
       </w:rPr>
     </w:lvl>
   </w:abstractNum>
-  <w:num w:numId="1" w16cid:durableId="6444991">
+  <w:num w:numId="1">
     <w:abstractNumId w:val="0"/>
   </w:num>
-  <w:num w:numId="2" w16cid:durableId="1686058487">
+  <w:num w:numId="2">
     <w:abstractNumId w:val="2"/>
   </w:num>
-  <w:num w:numId="3" w16cid:durableId="374964158">
+  <w:num w:numId="3">
     <w:abstractNumId w:val="1"/>
   </w:num>
 </w:numbering>

</xml_diff>

<commit_message>
Update BI + Propuesta Giuse
</commit_message>
<xml_diff>
--- a/Equip_10/Results/Sprint_4/Propuestas de negocio.docx
+++ b/Equip_10/Results/Sprint_4/Propuestas de negocio.docx
@@ -1,14 +1,19 @@
 
 <file path=word/document.xml><?xml version="1.0" encoding="utf-8"?>
-<w:document xmlns:wpc="http://schemas.microsoft.com/office/word/2010/wordprocessingCanvas" xmlns:cx="http://schemas.microsoft.com/office/drawing/2014/chartex" xmlns:cx1="http://schemas.microsoft.com/office/drawing/2015/9/8/chartex" xmlns:cx2="http://schemas.microsoft.com/office/drawing/2015/10/21/chartex" xmlns:cx3="http://schemas.microsoft.com/office/drawing/2016/5/9/chartex" xmlns:cx4="http://schemas.microsoft.com/office/drawing/2016/5/10/chartex" xmlns:cx5="http://schemas.microsoft.com/office/drawing/2016/5/11/chartex" xmlns:cx6="http://schemas.microsoft.com/office/drawing/2016/5/12/chartex" xmlns:cx7="http://schemas.microsoft.com/office/drawing/2016/5/13/chartex" xmlns:cx8="http://schemas.microsoft.com/office/drawing/2016/5/14/chartex" xmlns:mc="http://schemas.openxmlformats.org/markup-compatibility/2006" xmlns:aink="http://schemas.microsoft.com/office/drawing/2016/ink" xmlns:am3d="http://schemas.microsoft.com/office/drawing/2017/model3d" xmlns:o="urn:schemas-microsoft-com:office:office" xmlns:r="http://schemas.openxmlformats.org/officeDocument/2006/relationships" xmlns:m="http://schemas.openxmlformats.org/officeDocument/2006/math" xmlns:v="urn:schemas-microsoft-com:vml" xmlns:wp14="http://schemas.microsoft.com/office/word/2010/wordprocessingDrawing" xmlns:wp="http://schemas.openxmlformats.org/drawingml/2006/wordprocessingDrawing" xmlns:w10="urn:schemas-microsoft-com:office:word" xmlns:w="http://schemas.openxmlformats.org/wordprocessingml/2006/main" xmlns:w14="http://schemas.microsoft.com/office/word/2010/wordml" xmlns:w15="http://schemas.microsoft.com/office/word/2012/wordml" xmlns:w16cex="http://schemas.microsoft.com/office/word/2018/wordml/cex" xmlns:w16cid="http://schemas.microsoft.com/office/word/2016/wordml/cid" xmlns:w16="http://schemas.microsoft.com/office/word/2018/wordml" xmlns:w16sdtdh="http://schemas.microsoft.com/office/word/2020/wordml/sdtdatahash" xmlns:w16se="http://schemas.microsoft.com/office/word/2015/wordml/symex" xmlns:wpg="http://schemas.microsoft.com/office/word/2010/wordprocessingGroup" xmlns:wpi="http://schemas.microsoft.com/office/word/2010/wordprocessingInk" xmlns:wne="http://schemas.microsoft.com/office/word/2006/wordml" xmlns:wps="http://schemas.microsoft.com/office/word/2010/wordprocessingShape" mc:Ignorable="w14 w15 w16se w16cid w16 w16cex w16sdtdh wp14">
+<w:document xmlns:wpc="http://schemas.microsoft.com/office/word/2010/wordprocessingCanvas" xmlns:cx="http://schemas.microsoft.com/office/drawing/2014/chartex" xmlns:cx1="http://schemas.microsoft.com/office/drawing/2015/9/8/chartex" xmlns:cx2="http://schemas.microsoft.com/office/drawing/2015/10/21/chartex" xmlns:cx3="http://schemas.microsoft.com/office/drawing/2016/5/9/chartex" xmlns:cx4="http://schemas.microsoft.com/office/drawing/2016/5/10/chartex" xmlns:cx5="http://schemas.microsoft.com/office/drawing/2016/5/11/chartex" xmlns:cx6="http://schemas.microsoft.com/office/drawing/2016/5/12/chartex" xmlns:cx7="http://schemas.microsoft.com/office/drawing/2016/5/13/chartex" xmlns:cx8="http://schemas.microsoft.com/office/drawing/2016/5/14/chartex" xmlns:mc="http://schemas.openxmlformats.org/markup-compatibility/2006" xmlns:aink="http://schemas.microsoft.com/office/drawing/2016/ink" xmlns:am3d="http://schemas.microsoft.com/office/drawing/2017/model3d" xmlns:o="urn:schemas-microsoft-com:office:office" xmlns:oel="http://schemas.microsoft.com/office/2019/extlst" xmlns:r="http://schemas.openxmlformats.org/officeDocument/2006/relationships" xmlns:m="http://schemas.openxmlformats.org/officeDocument/2006/math" xmlns:v="urn:schemas-microsoft-com:vml" xmlns:wp14="http://schemas.microsoft.com/office/word/2010/wordprocessingDrawing" xmlns:wp="http://schemas.openxmlformats.org/drawingml/2006/wordprocessingDrawing" xmlns:w10="urn:schemas-microsoft-com:office:word" xmlns:w="http://schemas.openxmlformats.org/wordprocessingml/2006/main" xmlns:w14="http://schemas.microsoft.com/office/word/2010/wordml" xmlns:w15="http://schemas.microsoft.com/office/word/2012/wordml" xmlns:w16cex="http://schemas.microsoft.com/office/word/2018/wordml/cex" xmlns:w16cid="http://schemas.microsoft.com/office/word/2016/wordml/cid" xmlns:w16="http://schemas.microsoft.com/office/word/2018/wordml" xmlns:w16du="http://schemas.microsoft.com/office/word/2023/wordml/word16du" xmlns:w16sdtdh="http://schemas.microsoft.com/office/word/2020/wordml/sdtdatahash" xmlns:w16sdtfl="http://schemas.microsoft.com/office/word/2024/wordml/sdtformatlock" xmlns:w16se="http://schemas.microsoft.com/office/word/2015/wordml/symex" xmlns:wpg="http://schemas.microsoft.com/office/word/2010/wordprocessingGroup" xmlns:wpi="http://schemas.microsoft.com/office/word/2010/wordprocessingInk" xmlns:wne="http://schemas.microsoft.com/office/word/2006/wordml" xmlns:wps="http://schemas.microsoft.com/office/word/2010/wordprocessingShape" mc:Ignorable="w14 w15 w16se w16cid w16 w16cex w16sdtdh w16sdtfl w16du wp14">
   <w:body>
     <w:p>
       <w:pPr>
         <w:spacing w:line="360" w:lineRule="auto"/>
         <w:jc w:val="both"/>
       </w:pPr>
-      <w:r>
-        <w:t>Isanagui:</w:t>
+      <w:proofErr w:type="spellStart"/>
+      <w:r>
+        <w:t>Isanagui</w:t>
+      </w:r>
+      <w:proofErr w:type="spellEnd"/>
+      <w:r>
+        <w:t>:</w:t>
       </w:r>
     </w:p>
     <w:p>
@@ -91,7 +96,15 @@
         <w:t xml:space="preserve">La tendencia en el top 8 de los lugares con mayor número de viajeros y pernoctaciones desde el 2005 hasta el 2023 </w:t>
       </w:r>
       <w:r>
-        <w:t>es de un crecimiento del volumen pero Madrid y Barcelona tienen un número bastante mayor de visitantes que el resto de las ciudades autónomas del país.</w:t>
+        <w:t xml:space="preserve">es de un crecimiento del </w:t>
+      </w:r>
+      <w:proofErr w:type="gramStart"/>
+      <w:r>
+        <w:t>volumen</w:t>
+      </w:r>
+      <w:proofErr w:type="gramEnd"/>
+      <w:r>
+        <w:t xml:space="preserve"> pero Madrid y Barcelona tienen un número bastante mayor de visitantes que el resto de las ciudades autónomas del país.</w:t>
       </w:r>
     </w:p>
     <w:p>
@@ -223,7 +236,15 @@
         <w:jc w:val="both"/>
       </w:pPr>
       <w:r>
-        <w:t xml:space="preserve">Ampliar el mercado a otras regiones con más viajeros (Alacant, Tarragona, Cádiz, etc) </w:t>
+        <w:t xml:space="preserve">Ampliar el mercado a otras regiones con más viajeros (Alacant, Tarragona, Cádiz, </w:t>
+      </w:r>
+      <w:proofErr w:type="spellStart"/>
+      <w:r>
+        <w:t>etc</w:t>
+      </w:r>
+      <w:proofErr w:type="spellEnd"/>
+      <w:r>
+        <w:t xml:space="preserve">) </w:t>
       </w:r>
     </w:p>
     <w:p>
@@ -270,7 +291,15 @@
         <w:jc w:val="both"/>
       </w:pPr>
       <w:r>
-        <w:t xml:space="preserve">Con nuestros vecinos Francia destaca entre los países que mas visitan, </w:t>
+        <w:t xml:space="preserve">Con nuestros vecinos Francia destaca entre los países que </w:t>
+      </w:r>
+      <w:proofErr w:type="spellStart"/>
+      <w:r>
+        <w:t>mas</w:t>
+      </w:r>
+      <w:proofErr w:type="spellEnd"/>
+      <w:r>
+        <w:t xml:space="preserve"> visitan, </w:t>
       </w:r>
     </w:p>
     <w:p>
@@ -330,6 +359,165 @@
         <w:spacing w:line="360" w:lineRule="auto"/>
         <w:jc w:val="both"/>
       </w:pPr>
+      <w:r>
+        <w:rPr>
+          <w:b/>
+          <w:bCs/>
+        </w:rPr>
+        <w:t>Expandir la presencia en nuevos territorios</w:t>
+      </w:r>
+      <w:r>
+        <w:t xml:space="preserve"> con alto rendimiento turístico, priorizando destinos consolidados como </w:t>
+      </w:r>
+      <w:r>
+        <w:rPr>
+          <w:b/>
+          <w:bCs/>
+        </w:rPr>
+        <w:t>Islas Canarias, Costa Blanca y Costa Brava</w:t>
+      </w:r>
+      <w:r>
+        <w:t>. Estas tres zonas pertenecen a comunidades autónomas que, según datos oficiales, lideran en número de turistas y presentan los promedios más altos de pernoctaciones a nivel nacional.</w:t>
+      </w:r>
+    </w:p>
+    <w:p>
+      <w:pPr>
+        <w:pStyle w:val="Prrafodelista"/>
+        <w:numPr>
+          <w:ilvl w:val="0"/>
+          <w:numId w:val="3"/>
+        </w:numPr>
+        <w:spacing w:line="360" w:lineRule="auto"/>
+        <w:jc w:val="both"/>
+      </w:pPr>
+      <w:r>
+        <w:t xml:space="preserve">  </w:t>
+      </w:r>
+      <w:r>
+        <w:rPr>
+          <w:b/>
+          <w:bCs/>
+        </w:rPr>
+        <w:t>Diversificar la oferta mediante un incremento significativo de opciones hoteleras</w:t>
+      </w:r>
+      <w:r>
+        <w:t xml:space="preserve">, dado que el </w:t>
+      </w:r>
+      <w:r>
+        <w:rPr>
+          <w:b/>
+          <w:bCs/>
+        </w:rPr>
+        <w:t>80 % de los turistas extranjeros que visitan España</w:t>
+      </w:r>
+      <w:r>
+        <w:t xml:space="preserve"> eligen esta modalidad de alojamiento, la cual presenta además </w:t>
+      </w:r>
+      <w:r>
+        <w:rPr>
+          <w:b/>
+          <w:bCs/>
+        </w:rPr>
+        <w:t>índices de ocupación superiores</w:t>
+      </w:r>
+      <w:r>
+        <w:t xml:space="preserve"> respecto a los apartamentos turísticos.</w:t>
+      </w:r>
+    </w:p>
+    <w:p>
+      <w:pPr>
+        <w:pStyle w:val="Prrafodelista"/>
+        <w:numPr>
+          <w:ilvl w:val="0"/>
+          <w:numId w:val="3"/>
+        </w:numPr>
+        <w:spacing w:line="360" w:lineRule="auto"/>
+        <w:jc w:val="both"/>
+      </w:pPr>
+      <w:r>
+        <w:t xml:space="preserve">  </w:t>
+      </w:r>
+      <w:r>
+        <w:rPr>
+          <w:b/>
+          <w:bCs/>
+        </w:rPr>
+        <w:t>Ampliar la cobertura territorial</w:t>
+      </w:r>
+      <w:r>
+        <w:t xml:space="preserve"> incorporando destinos en </w:t>
+      </w:r>
+      <w:r>
+        <w:rPr>
+          <w:b/>
+          <w:bCs/>
+        </w:rPr>
+        <w:t>comunidades autónomas con fuerte presencia de turismo rural</w:t>
+      </w:r>
+      <w:r>
+        <w:t xml:space="preserve">, con el objetivo de </w:t>
+      </w:r>
+      <w:r>
+        <w:rPr>
+          <w:b/>
+          <w:bCs/>
+        </w:rPr>
+        <w:t>fomentar un modelo turístico más sostenible</w:t>
+      </w:r>
+      <w:r>
+        <w:t xml:space="preserve"> y contribuir al </w:t>
+      </w:r>
+      <w:r>
+        <w:rPr>
+          <w:b/>
+          <w:bCs/>
+        </w:rPr>
+        <w:t>impulso de las economías locales</w:t>
+      </w:r>
+      <w:r>
+        <w:t>.</w:t>
+      </w:r>
+    </w:p>
+    <w:p>
+      <w:pPr>
+        <w:pStyle w:val="Prrafodelista"/>
+        <w:numPr>
+          <w:ilvl w:val="0"/>
+          <w:numId w:val="3"/>
+        </w:numPr>
+        <w:spacing w:line="360" w:lineRule="auto"/>
+        <w:jc w:val="both"/>
+      </w:pPr>
+      <w:r>
+        <w:t xml:space="preserve">  </w:t>
+      </w:r>
+      <w:r>
+        <w:rPr>
+          <w:b/>
+          <w:bCs/>
+        </w:rPr>
+        <w:t>Adaptar la oferta y la estrategia de comunicación</w:t>
+      </w:r>
+      <w:r>
+        <w:t xml:space="preserve"> en función del </w:t>
+      </w:r>
+      <w:r>
+        <w:rPr>
+          <w:b/>
+          <w:bCs/>
+        </w:rPr>
+        <w:t>territorio, la estacionalidad y el perfil del público objetivo</w:t>
+      </w:r>
+      <w:r>
+        <w:t>, garantizando así una propuesta más eficaz y alineada con la demanda real de cada mercado.</w:t>
+      </w:r>
+    </w:p>
+    <w:p>
+      <w:pPr>
+        <w:spacing w:line="360" w:lineRule="auto"/>
+        <w:ind w:left="360"/>
+        <w:jc w:val="both"/>
+      </w:pPr>
     </w:p>
     <w:p>
       <w:pPr>
@@ -450,6 +638,7 @@
         <w:jc w:val="both"/>
       </w:pPr>
       <w:r>
+        <w:lastRenderedPageBreak/>
         <w:tab/>
         <w:t xml:space="preserve">A la vez puede ser un </w:t>
       </w:r>
@@ -497,7 +686,7 @@
 </file>
 
 <file path=word/numbering.xml><?xml version="1.0" encoding="utf-8"?>
-<w:numbering xmlns:wpc="http://schemas.microsoft.com/office/word/2010/wordprocessingCanvas" xmlns:cx="http://schemas.microsoft.com/office/drawing/2014/chartex" xmlns:cx1="http://schemas.microsoft.com/office/drawing/2015/9/8/chartex" xmlns:cx2="http://schemas.microsoft.com/office/drawing/2015/10/21/chartex" xmlns:cx3="http://schemas.microsoft.com/office/drawing/2016/5/9/chartex" xmlns:cx4="http://schemas.microsoft.com/office/drawing/2016/5/10/chartex" xmlns:cx5="http://schemas.microsoft.com/office/drawing/2016/5/11/chartex" xmlns:cx6="http://schemas.microsoft.com/office/drawing/2016/5/12/chartex" xmlns:cx7="http://schemas.microsoft.com/office/drawing/2016/5/13/chartex" xmlns:cx8="http://schemas.microsoft.com/office/drawing/2016/5/14/chartex" xmlns:mc="http://schemas.openxmlformats.org/markup-compatibility/2006" xmlns:aink="http://schemas.microsoft.com/office/drawing/2016/ink" xmlns:am3d="http://schemas.microsoft.com/office/drawing/2017/model3d" xmlns:o="urn:schemas-microsoft-com:office:office" xmlns:r="http://schemas.openxmlformats.org/officeDocument/2006/relationships" xmlns:m="http://schemas.openxmlformats.org/officeDocument/2006/math" xmlns:v="urn:schemas-microsoft-com:vml" xmlns:wp14="http://schemas.microsoft.com/office/word/2010/wordprocessingDrawing" xmlns:wp="http://schemas.openxmlformats.org/drawingml/2006/wordprocessingDrawing" xmlns:w10="urn:schemas-microsoft-com:office:word" xmlns:w="http://schemas.openxmlformats.org/wordprocessingml/2006/main" xmlns:w14="http://schemas.microsoft.com/office/word/2010/wordml" xmlns:w15="http://schemas.microsoft.com/office/word/2012/wordml" xmlns:w16cex="http://schemas.microsoft.com/office/word/2018/wordml/cex" xmlns:w16cid="http://schemas.microsoft.com/office/word/2016/wordml/cid" xmlns:w16="http://schemas.microsoft.com/office/word/2018/wordml" xmlns:w16sdtdh="http://schemas.microsoft.com/office/word/2020/wordml/sdtdatahash" xmlns:w16se="http://schemas.microsoft.com/office/word/2015/wordml/symex" xmlns:wpg="http://schemas.microsoft.com/office/word/2010/wordprocessingGroup" xmlns:wpi="http://schemas.microsoft.com/office/word/2010/wordprocessingInk" xmlns:wne="http://schemas.microsoft.com/office/word/2006/wordml" xmlns:wps="http://schemas.microsoft.com/office/word/2010/wordprocessingShape" mc:Ignorable="w14 w15 w16se w16cid w16 w16cex w16sdtdh wp14">
+<w:numbering xmlns:wpc="http://schemas.microsoft.com/office/word/2010/wordprocessingCanvas" xmlns:cx="http://schemas.microsoft.com/office/drawing/2014/chartex" xmlns:cx1="http://schemas.microsoft.com/office/drawing/2015/9/8/chartex" xmlns:cx2="http://schemas.microsoft.com/office/drawing/2015/10/21/chartex" xmlns:cx3="http://schemas.microsoft.com/office/drawing/2016/5/9/chartex" xmlns:cx4="http://schemas.microsoft.com/office/drawing/2016/5/10/chartex" xmlns:cx5="http://schemas.microsoft.com/office/drawing/2016/5/11/chartex" xmlns:cx6="http://schemas.microsoft.com/office/drawing/2016/5/12/chartex" xmlns:cx7="http://schemas.microsoft.com/office/drawing/2016/5/13/chartex" xmlns:cx8="http://schemas.microsoft.com/office/drawing/2016/5/14/chartex" xmlns:mc="http://schemas.openxmlformats.org/markup-compatibility/2006" xmlns:aink="http://schemas.microsoft.com/office/drawing/2016/ink" xmlns:am3d="http://schemas.microsoft.com/office/drawing/2017/model3d" xmlns:o="urn:schemas-microsoft-com:office:office" xmlns:oel="http://schemas.microsoft.com/office/2019/extlst" xmlns:r="http://schemas.openxmlformats.org/officeDocument/2006/relationships" xmlns:m="http://schemas.openxmlformats.org/officeDocument/2006/math" xmlns:v="urn:schemas-microsoft-com:vml" xmlns:wp14="http://schemas.microsoft.com/office/word/2010/wordprocessingDrawing" xmlns:wp="http://schemas.openxmlformats.org/drawingml/2006/wordprocessingDrawing" xmlns:w10="urn:schemas-microsoft-com:office:word" xmlns:w="http://schemas.openxmlformats.org/wordprocessingml/2006/main" xmlns:w14="http://schemas.microsoft.com/office/word/2010/wordml" xmlns:w15="http://schemas.microsoft.com/office/word/2012/wordml" xmlns:w16cex="http://schemas.microsoft.com/office/word/2018/wordml/cex" xmlns:w16cid="http://schemas.microsoft.com/office/word/2016/wordml/cid" xmlns:w16="http://schemas.microsoft.com/office/word/2018/wordml" xmlns:w16du="http://schemas.microsoft.com/office/word/2023/wordml/word16du" xmlns:w16sdtdh="http://schemas.microsoft.com/office/word/2020/wordml/sdtdatahash" xmlns:w16sdtfl="http://schemas.microsoft.com/office/word/2024/wordml/sdtformatlock" xmlns:w16se="http://schemas.microsoft.com/office/word/2015/wordml/symex" xmlns:wpg="http://schemas.microsoft.com/office/word/2010/wordprocessingGroup" xmlns:wpi="http://schemas.microsoft.com/office/word/2010/wordprocessingInk" xmlns:wne="http://schemas.microsoft.com/office/word/2006/wordml" xmlns:wps="http://schemas.microsoft.com/office/word/2010/wordprocessingShape" mc:Ignorable="w14 w15 w16se w16cid w16 w16cex w16sdtdh w16sdtfl w16du wp14">
   <w:abstractNum w:abstractNumId="0" w15:restartNumberingAfterBreak="0">
     <w:nsid w:val="60555718"/>
     <w:multiLevelType w:val="hybridMultilevel"/>
@@ -873,20 +1062,20 @@
       </w:rPr>
     </w:lvl>
   </w:abstractNum>
-  <w:num w:numId="1">
+  <w:num w:numId="1" w16cid:durableId="383871834">
     <w:abstractNumId w:val="0"/>
   </w:num>
-  <w:num w:numId="2">
+  <w:num w:numId="2" w16cid:durableId="487863145">
     <w:abstractNumId w:val="2"/>
   </w:num>
-  <w:num w:numId="3">
+  <w:num w:numId="3" w16cid:durableId="745300548">
     <w:abstractNumId w:val="1"/>
   </w:num>
 </w:numbering>
 </file>
 
 <file path=word/styles.xml><?xml version="1.0" encoding="utf-8"?>
-<w:styles xmlns:mc="http://schemas.openxmlformats.org/markup-compatibility/2006" xmlns:r="http://schemas.openxmlformats.org/officeDocument/2006/relationships" xmlns:w="http://schemas.openxmlformats.org/wordprocessingml/2006/main" xmlns:w14="http://schemas.microsoft.com/office/word/2010/wordml" xmlns:w15="http://schemas.microsoft.com/office/word/2012/wordml" xmlns:w16cex="http://schemas.microsoft.com/office/word/2018/wordml/cex" xmlns:w16cid="http://schemas.microsoft.com/office/word/2016/wordml/cid" xmlns:w16="http://schemas.microsoft.com/office/word/2018/wordml" xmlns:w16sdtdh="http://schemas.microsoft.com/office/word/2020/wordml/sdtdatahash" xmlns:w16se="http://schemas.microsoft.com/office/word/2015/wordml/symex" mc:Ignorable="w14 w15 w16se w16cid w16 w16cex w16sdtdh">
+<w:styles xmlns:mc="http://schemas.openxmlformats.org/markup-compatibility/2006" xmlns:r="http://schemas.openxmlformats.org/officeDocument/2006/relationships" xmlns:w="http://schemas.openxmlformats.org/wordprocessingml/2006/main" xmlns:w14="http://schemas.microsoft.com/office/word/2010/wordml" xmlns:w15="http://schemas.microsoft.com/office/word/2012/wordml" xmlns:w16cex="http://schemas.microsoft.com/office/word/2018/wordml/cex" xmlns:w16cid="http://schemas.microsoft.com/office/word/2016/wordml/cid" xmlns:w16="http://schemas.microsoft.com/office/word/2018/wordml" xmlns:w16du="http://schemas.microsoft.com/office/word/2023/wordml/word16du" xmlns:w16sdtdh="http://schemas.microsoft.com/office/word/2020/wordml/sdtdatahash" xmlns:w16sdtfl="http://schemas.microsoft.com/office/word/2024/wordml/sdtformatlock" xmlns:w16se="http://schemas.microsoft.com/office/word/2015/wordml/symex" mc:Ignorable="w14 w15 w16se w16cid w16 w16cex w16sdtdh w16sdtfl w16du">
   <w:docDefaults>
     <w:rPrDefault>
       <w:rPr>

</xml_diff>